<commit_message>
adding a few more codes
</commit_message>
<xml_diff>
--- a/5th Semester/Econometrics/Notes for Vth Semester-1.docx
+++ b/5th Semester/Econometrics/Notes for Vth Semester-1.docx
@@ -1,6 +1,6 @@
 
 <file path=word/document.xml><?xml version="1.0" encoding="utf-8"?>
-<w:document xmlns:ve="http://schemas.openxmlformats.org/markup-compatibility/2006" xmlns:o="urn:schemas-microsoft-com:office:office" xmlns:r="http://schemas.openxmlformats.org/officeDocument/2006/relationships" xmlns:m="http://schemas.openxmlformats.org/officeDocument/2006/math" xmlns:v="urn:schemas-microsoft-com:vml" xmlns:wp="http://schemas.openxmlformats.org/drawingml/2006/wordprocessingDrawing" xmlns:w10="urn:schemas-microsoft-com:office:word" xmlns:w="http://schemas.openxmlformats.org/wordprocessingml/2006/main" xmlns:wne="http://schemas.microsoft.com/office/word/2006/wordml">
+<w:document xmlns:wpc="http://schemas.microsoft.com/office/word/2010/wordprocessingCanvas" xmlns:mc="http://schemas.openxmlformats.org/markup-compatibility/2006" xmlns:o="urn:schemas-microsoft-com:office:office" xmlns:r="http://schemas.openxmlformats.org/officeDocument/2006/relationships" xmlns:m="http://schemas.openxmlformats.org/officeDocument/2006/math" xmlns:v="urn:schemas-microsoft-com:vml" xmlns:wp14="http://schemas.microsoft.com/office/word/2010/wordprocessingDrawing" xmlns:wp="http://schemas.openxmlformats.org/drawingml/2006/wordprocessingDrawing" xmlns:w10="urn:schemas-microsoft-com:office:word" xmlns:w="http://schemas.openxmlformats.org/wordprocessingml/2006/main" xmlns:w14="http://schemas.microsoft.com/office/word/2010/wordml" xmlns:wpg="http://schemas.microsoft.com/office/word/2010/wordprocessingGroup" xmlns:wpi="http://schemas.microsoft.com/office/word/2010/wordprocessingInk" xmlns:wne="http://schemas.microsoft.com/office/word/2006/wordml" xmlns:wps="http://schemas.microsoft.com/office/word/2010/wordprocessingShape" mc:Ignorable="w14 wp14">
   <w:body>
     <w:p>
       <w:r>
@@ -34,7 +34,7 @@
         <w:tblStyle w:val="TableGrid"/>
         <w:tblW w:w="0" w:type="auto"/>
         <w:tblInd w:w="102" w:type="dxa"/>
-        <w:tblLook w:val="04A0"/>
+        <w:tblLook w:val="04A0" w:firstRow="1" w:lastRow="0" w:firstColumn="1" w:lastColumn="0" w:noHBand="0" w:noVBand="1"/>
       </w:tblPr>
       <w:tblGrid>
         <w:gridCol w:w="982"/>
@@ -424,21 +424,19 @@
       <w:r>
         <w:t xml:space="preserve">As the word ‘Metric’ refers to measurement, Econometrics in simple words means measurement of </w:t>
       </w:r>
-      <w:proofErr w:type="spellStart"/>
-      <w:r>
-        <w:t>economicdate</w:t>
-      </w:r>
-      <w:proofErr w:type="spellEnd"/>
-      <w:r>
-        <w:t xml:space="preserve"> to verify an Economic </w:t>
-      </w:r>
-      <w:proofErr w:type="spellStart"/>
-      <w:r>
-        <w:t>Theory.It</w:t>
-      </w:r>
-      <w:proofErr w:type="spellEnd"/>
-      <w:r>
-        <w:t xml:space="preserve"> deals with the study of empirical observations for estimation, inference and forecasting.</w:t>
+      <w:r>
+        <w:t>economic date</w:t>
+      </w:r>
+      <w:r>
+        <w:t xml:space="preserve"> to verify an Economic Theory</w:t>
+      </w:r>
+      <w:r>
+        <w:t xml:space="preserve"> </w:t>
+      </w:r>
+      <w:bookmarkStart w:id="0" w:name="_GoBack"/>
+      <w:bookmarkEnd w:id="0"/>
+      <w:r>
+        <w:t>.It deals with the study of empirical observations for estimation, inference and forecasting.</w:t>
       </w:r>
     </w:p>
     <w:p>
@@ -451,7 +449,15 @@
       </w:r>
       <w:proofErr w:type="spellStart"/>
       <w:r>
-        <w:t>Econometrica,”Econometrica</w:t>
+        <w:t>Econometrica</w:t>
+      </w:r>
+      <w:proofErr w:type="spellEnd"/>
+      <w:r>
+        <w:t>,”</w:t>
+      </w:r>
+      <w:proofErr w:type="spellStart"/>
+      <w:r>
+        <w:t>Econometrica</w:t>
       </w:r>
       <w:proofErr w:type="spellEnd"/>
       <w:r>
@@ -489,7 +495,11 @@
         <w:jc w:val="both"/>
       </w:pPr>
       <w:r>
-        <w:t>As empirical studies and theoretical analysis are often complementary and mutual reinforcing, knowledge of both Mathematical Economics and Econometrics are important but knowledge of Mathematical Economics may be considered as the more basic of the two to undertake Econometrics study. Hence, knowledge of Mathematical Economics is useful not only for those who are interested in theoretical Economics, but also for those seeking a foundation for the pursuit of Econometric studies.</w:t>
+        <w:t xml:space="preserve">As empirical studies and theoretical analysis are often complementary and mutual reinforcing, knowledge of both Mathematical Economics and Econometrics are important but knowledge of Mathematical Economics may be considered as the more basic of the two to undertake </w:t>
+      </w:r>
+      <w:r>
+        <w:lastRenderedPageBreak/>
+        <w:t>Econometrics study. Hence, knowledge of Mathematical Economics is useful not only for those who are interested in theoretical Economics, but also for those seeking a foundation for the pursuit of Econometric studies.</w:t>
       </w:r>
     </w:p>
     <w:p>
@@ -731,7 +741,7 @@
         <w:tblStyle w:val="TableGrid"/>
         <w:tblW w:w="0" w:type="auto"/>
         <w:tblInd w:w="1080" w:type="dxa"/>
-        <w:tblLook w:val="04A0"/>
+        <w:tblLook w:val="04A0" w:firstRow="1" w:lastRow="0" w:firstColumn="1" w:lastColumn="0" w:noHBand="0" w:noVBand="1"/>
       </w:tblPr>
       <w:tblGrid>
         <w:gridCol w:w="6615"/>
@@ -779,7 +789,7 @@
             <w:r>
               <w:t xml:space="preserve">Nationality - </w:t>
             </w:r>
-            <w:hyperlink r:id="rId7" w:history="1">
+            <w:hyperlink r:id="rId8" w:history="1">
               <w:r>
                 <w:rPr>
                   <w:rStyle w:val="Hyperlink"/>
@@ -798,6 +808,7 @@
               <w:spacing w:after="0" w:line="240" w:lineRule="auto"/>
             </w:pPr>
             <w:r>
+              <w:lastRenderedPageBreak/>
               <w:t xml:space="preserve">Field- political economy, probability </w:t>
             </w:r>
           </w:p>
@@ -836,7 +847,7 @@
               </w:numPr>
               <w:spacing w:after="0" w:line="240" w:lineRule="auto"/>
             </w:pPr>
-            <w:hyperlink r:id="rId8" w:history="1">
+            <w:hyperlink r:id="rId9" w:history="1">
               <w:r>
                 <w:rPr>
                   <w:rStyle w:val="Hyperlink"/>
@@ -854,7 +865,7 @@
               </w:numPr>
               <w:spacing w:after="0" w:line="240" w:lineRule="auto"/>
             </w:pPr>
-            <w:hyperlink r:id="rId9" w:history="1">
+            <w:hyperlink r:id="rId10" w:history="1">
               <w:r>
                 <w:rPr>
                   <w:rStyle w:val="Hyperlink"/>
@@ -872,7 +883,7 @@
               </w:numPr>
               <w:spacing w:after="0" w:line="240" w:lineRule="auto"/>
             </w:pPr>
-            <w:hyperlink r:id="rId10" w:history="1">
+            <w:hyperlink r:id="rId11" w:history="1">
               <w:r>
                 <w:rPr>
                   <w:rStyle w:val="Hyperlink"/>
@@ -890,7 +901,7 @@
               </w:numPr>
               <w:spacing w:after="0" w:line="240" w:lineRule="auto"/>
             </w:pPr>
-            <w:hyperlink r:id="rId11" w:history="1">
+            <w:hyperlink r:id="rId12" w:history="1">
               <w:r>
                 <w:rPr>
                   <w:rStyle w:val="Hyperlink"/>
@@ -962,14 +973,9 @@
       <w:r>
         <w:t>Y= α +</w:t>
       </w:r>
-      <w:proofErr w:type="spellStart"/>
       <w:proofErr w:type="gramStart"/>
       <w:r>
-        <w:t>βX</w:t>
-      </w:r>
-      <w:proofErr w:type="spellEnd"/>
-      <w:r>
-        <w:t xml:space="preserve"> ;</w:t>
+        <w:t>βX ;</w:t>
       </w:r>
       <w:proofErr w:type="gramEnd"/>
       <w:r>
@@ -1049,15 +1055,7 @@
         <w:ind w:left="360"/>
       </w:pPr>
       <w:r>
-        <w:t xml:space="preserve">Y= α + </w:t>
-      </w:r>
-      <w:proofErr w:type="spellStart"/>
-      <w:r>
-        <w:t>βX</w:t>
-      </w:r>
-      <w:proofErr w:type="spellEnd"/>
-      <w:r>
-        <w:t xml:space="preserve"> + µ</w:t>
+        <w:t>Y= α + βX + µ</w:t>
       </w:r>
     </w:p>
     <w:p>
@@ -1133,7 +1131,11 @@
         <w:t xml:space="preserve">As we have data, the next task would </w:t>
       </w:r>
       <w:r>
-        <w:t xml:space="preserve">to estimate the parameters of the consumption function. The numerical estimates of the parameters give empirical content to the consumption function. Through statistical technique of regression analysis is used to estimate. </w:t>
+        <w:t xml:space="preserve">to estimate the parameters of the consumption function. The numerical estimates of the parameters give empirical content to the </w:t>
+      </w:r>
+      <w:r>
+        <w:lastRenderedPageBreak/>
+        <w:t xml:space="preserve">consumption function. Through statistical technique of regression analysis is used to estimate. </w:t>
       </w:r>
     </w:p>
     <w:p>
@@ -1402,13 +1404,8 @@
           <w:u w:val="single"/>
         </w:rPr>
       </w:pPr>
-      <w:proofErr w:type="spellStart"/>
-      <w:r>
-        <w:t>i</w:t>
-      </w:r>
-      <w:proofErr w:type="spellEnd"/>
-      <w:r>
-        <w:t>.</w:t>
+      <w:r>
+        <w:t>i.</w:t>
       </w:r>
       <w:r>
         <w:tab/>
@@ -1427,7 +1424,7 @@
       <w:r>
         <w:t xml:space="preserve">The permanent income hypothesis was formulated by the Nobel Prize winning economist </w:t>
       </w:r>
-      <w:hyperlink r:id="rId12" w:history="1">
+      <w:hyperlink r:id="rId13" w:history="1">
         <w:r>
           <w:rPr>
             <w:rStyle w:val="Hyperlink"/>
@@ -1444,9 +1441,13 @@
       </w:r>
       <w:proofErr w:type="spellEnd"/>
       <w:r>
-        <w:t xml:space="preserve"> are not predictable, because they are based on individual expectations. This has broad implications concerning economic policy. Under this theory, even if economic policies are successful in increasing income in the economy, the policies may not kick off a </w:t>
-      </w:r>
-      <w:hyperlink r:id="rId13" w:history="1">
+        <w:t xml:space="preserve"> are </w:t>
+      </w:r>
+      <w:r>
+        <w:lastRenderedPageBreak/>
+        <w:t xml:space="preserve">not predictable, because they are based on individual expectations. This has broad implications concerning economic policy. Under this theory, even if economic policies are successful in increasing income in the economy, the policies may not kick off a </w:t>
+      </w:r>
+      <w:hyperlink r:id="rId14" w:history="1">
         <w:r>
           <w:rPr>
             <w:rStyle w:val="Hyperlink"/>
@@ -1457,7 +1458,7 @@
       <w:r>
         <w:t xml:space="preserve"> from increased consumer spending. Rather, the theory predicts there will not be an </w:t>
       </w:r>
-      <w:hyperlink r:id="rId14" w:history="1">
+      <w:hyperlink r:id="rId15" w:history="1">
         <w:r>
           <w:rPr>
             <w:rStyle w:val="Hyperlink"/>
@@ -1484,7 +1485,7 @@
       <w:r>
         <w:t xml:space="preserve">: </w:t>
       </w:r>
-      <w:hyperlink r:id="rId15" w:history="1">
+      <w:hyperlink r:id="rId16" w:history="1">
         <w:r>
           <w:rPr>
             <w:rStyle w:val="Hyperlink"/>
@@ -1500,7 +1501,7 @@
       <w:tblPr>
         <w:tblStyle w:val="TableGrid"/>
         <w:tblW w:w="0" w:type="auto"/>
-        <w:tblLook w:val="04A0"/>
+        <w:tblLook w:val="04A0" w:firstRow="1" w:lastRow="0" w:firstColumn="1" w:lastColumn="0" w:noHBand="0" w:noVBand="1"/>
       </w:tblPr>
       <w:tblGrid>
         <w:gridCol w:w="9242"/>
@@ -1514,7 +1515,7 @@
             <w:r>
               <w:t xml:space="preserve">Milton Friedman was an American economist who received the 1976 Nobel Memorial Prize in Economic Sciences for his research on consumption analysis, monetary history and theory and the complexity of stabilization policy. </w:t>
             </w:r>
-            <w:hyperlink r:id="rId16" w:history="1">
+            <w:hyperlink r:id="rId17" w:history="1">
               <w:r>
                 <w:rPr>
                   <w:rStyle w:val="Hyperlink"/>
@@ -1524,7 +1525,7 @@
             </w:hyperlink>
           </w:p>
           <w:p>
-            <w:hyperlink r:id="rId17" w:history="1">
+            <w:hyperlink r:id="rId18" w:history="1">
               <w:r>
                 <w:rPr>
                   <w:rStyle w:val="Hyperlink"/>
@@ -1544,7 +1545,7 @@
               </w:rPr>
               <w:t xml:space="preserve">July 31, 1912, </w:t>
             </w:r>
-            <w:hyperlink r:id="rId18" w:history="1">
+            <w:hyperlink r:id="rId19" w:history="1">
               <w:r>
                 <w:rPr>
                   <w:rStyle w:val="Hyperlink"/>
@@ -1554,7 +1555,7 @@
             </w:hyperlink>
           </w:p>
           <w:p>
-            <w:hyperlink r:id="rId19" w:history="1">
+            <w:hyperlink r:id="rId20" w:history="1">
               <w:r>
                 <w:rPr>
                   <w:rStyle w:val="Hyperlink"/>
@@ -1574,7 +1575,7 @@
               </w:rPr>
               <w:t xml:space="preserve">November 16, 2006, </w:t>
             </w:r>
-            <w:hyperlink r:id="rId20" w:history="1">
+            <w:hyperlink r:id="rId21" w:history="1">
               <w:r>
                 <w:rPr>
                   <w:rStyle w:val="Hyperlink"/>
@@ -1584,7 +1585,7 @@
             </w:hyperlink>
           </w:p>
           <w:p>
-            <w:hyperlink r:id="rId21" w:history="1">
+            <w:hyperlink r:id="rId22" w:history="1">
               <w:r>
                 <w:rPr>
                   <w:rStyle w:val="Hyperlink"/>
@@ -1598,7 +1599,7 @@
               </w:rPr>
               <w:t xml:space="preserve">: </w:t>
             </w:r>
-            <w:hyperlink r:id="rId22" w:history="1">
+            <w:hyperlink r:id="rId23" w:history="1">
               <w:r>
                 <w:rPr>
                   <w:rStyle w:val="Hyperlink"/>
@@ -1612,7 +1613,7 @@
               </w:rPr>
               <w:t xml:space="preserve">, </w:t>
             </w:r>
-            <w:hyperlink r:id="rId23" w:history="1">
+            <w:hyperlink r:id="rId24" w:history="1">
               <w:r>
                 <w:rPr>
                   <w:rStyle w:val="Hyperlink"/>
@@ -1626,7 +1627,7 @@
               </w:rPr>
               <w:t xml:space="preserve">, </w:t>
             </w:r>
-            <w:hyperlink r:id="rId24" w:history="1">
+            <w:hyperlink r:id="rId25" w:history="1">
               <w:r>
                 <w:rPr>
                   <w:rStyle w:val="Hyperlink"/>
@@ -1636,7 +1637,7 @@
             </w:hyperlink>
           </w:p>
           <w:p>
-            <w:hyperlink r:id="rId25" w:history="1">
+            <w:hyperlink r:id="rId26" w:history="1">
               <w:r>
                 <w:rPr>
                   <w:rStyle w:val="Hyperlink"/>
@@ -1650,7 +1651,7 @@
               </w:rPr>
               <w:t xml:space="preserve">: </w:t>
             </w:r>
-            <w:hyperlink r:id="rId26" w:history="1">
+            <w:hyperlink r:id="rId27" w:history="1">
               <w:r>
                 <w:rPr>
                   <w:rStyle w:val="Hyperlink"/>
@@ -1664,7 +1665,7 @@
               </w:rPr>
               <w:t xml:space="preserve">, </w:t>
             </w:r>
-            <w:hyperlink r:id="rId27" w:history="1">
+            <w:hyperlink r:id="rId28" w:history="1">
               <w:r>
                 <w:rPr>
                   <w:rStyle w:val="Hyperlink"/>
@@ -1678,7 +1679,7 @@
               </w:rPr>
               <w:t xml:space="preserve">, </w:t>
             </w:r>
-            <w:hyperlink r:id="rId28" w:history="1">
+            <w:hyperlink r:id="rId29" w:history="1">
               <w:r>
                 <w:rPr>
                   <w:rStyle w:val="Hyperlink"/>
@@ -1700,7 +1701,7 @@
               </w:rPr>
               <w:t xml:space="preserve">, </w:t>
             </w:r>
-            <w:hyperlink r:id="rId29" w:history="1">
+            <w:hyperlink r:id="rId30" w:history="1">
               <w:r>
                 <w:rPr>
                   <w:rStyle w:val="Hyperlink"/>
@@ -1727,7 +1728,7 @@
       <w:r>
         <w:rPr>
           <w:noProof/>
-          <w:lang w:eastAsia="en-IN"/>
+          <w:lang w:eastAsia="en-IN" w:bidi="hi-IN"/>
         </w:rPr>
         <w:drawing>
           <wp:inline distT="0" distB="0" distL="0" distR="0">
@@ -1747,7 +1748,7 @@
                     </pic:cNvPicPr>
                   </pic:nvPicPr>
                   <pic:blipFill>
-                    <a:blip r:embed="rId30" cstate="print"/>
+                    <a:blip r:embed="rId31" cstate="print"/>
                     <a:srcRect/>
                     <a:stretch>
                       <a:fillRect/>
@@ -1785,7 +1786,7 @@
       <w:tblPr>
         <w:tblStyle w:val="TableGrid"/>
         <w:tblW w:w="0" w:type="auto"/>
-        <w:tblLook w:val="04A0"/>
+        <w:tblLook w:val="04A0" w:firstRow="1" w:lastRow="0" w:firstColumn="1" w:lastColumn="0" w:noHBand="0" w:noVBand="1"/>
       </w:tblPr>
       <w:tblGrid>
         <w:gridCol w:w="9242"/>
@@ -1809,7 +1810,7 @@
             <w:r>
               <w:t xml:space="preserve"> (born August 13, 1943) is an American </w:t>
             </w:r>
-            <w:hyperlink r:id="rId31" w:tooltip="Economist" w:history="1">
+            <w:hyperlink r:id="rId32" w:tooltip="Economist" w:history="1">
               <w:r>
                 <w:rPr>
                   <w:rStyle w:val="Hyperlink"/>
@@ -1820,7 +1821,7 @@
             <w:r>
               <w:t xml:space="preserve"> and a Robert and Carole McNeil Senior Fellow at </w:t>
             </w:r>
-            <w:hyperlink r:id="rId32" w:tooltip="Stanford University" w:history="1">
+            <w:hyperlink r:id="rId33" w:tooltip="Stanford University" w:history="1">
               <w:r>
                 <w:rPr>
                   <w:rStyle w:val="Hyperlink"/>
@@ -1831,7 +1832,7 @@
             <w:r>
               <w:t xml:space="preserve">'s </w:t>
             </w:r>
-            <w:hyperlink r:id="rId33" w:tooltip="Hoover Institution" w:history="1">
+            <w:hyperlink r:id="rId34" w:tooltip="Hoover Institution" w:history="1">
               <w:r>
                 <w:rPr>
                   <w:rStyle w:val="Hyperlink"/>
@@ -1842,7 +1843,7 @@
             <w:r>
               <w:t xml:space="preserve">. He is generally considered a </w:t>
             </w:r>
-            <w:hyperlink r:id="rId34" w:tooltip="Macroeconomics" w:history="1">
+            <w:hyperlink r:id="rId35" w:tooltip="Macroeconomics" w:history="1">
               <w:r>
                 <w:rPr>
                   <w:rStyle w:val="Hyperlink"/>
@@ -1853,7 +1854,7 @@
             <w:r>
               <w:t>, but he describes himself as an "applied economist".</w:t>
             </w:r>
-            <w:hyperlink r:id="rId35" w:anchor="cite_note-1" w:history="1">
+            <w:hyperlink r:id="rId36" w:anchor="cite_note-1" w:history="1">
               <w:r>
                 <w:rPr>
                   <w:rStyle w:val="Hyperlink"/>
@@ -1870,7 +1871,7 @@
             <w:r>
               <w:t xml:space="preserve">Bob Hall received a </w:t>
             </w:r>
-            <w:hyperlink r:id="rId36" w:tooltip="Bachelor of Arts" w:history="1">
+            <w:hyperlink r:id="rId37" w:tooltip="Bachelor of Arts" w:history="1">
               <w:r>
                 <w:rPr>
                   <w:rStyle w:val="Hyperlink"/>
@@ -1881,7 +1882,7 @@
             <w:r>
               <w:t xml:space="preserve"> in Economics at the </w:t>
             </w:r>
-            <w:hyperlink r:id="rId37" w:tooltip="University of California, Berkeley" w:history="1">
+            <w:hyperlink r:id="rId38" w:tooltip="University of California, Berkeley" w:history="1">
               <w:r>
                 <w:rPr>
                   <w:rStyle w:val="Hyperlink"/>
@@ -1892,7 +1893,7 @@
             <w:r>
               <w:t xml:space="preserve"> and a </w:t>
             </w:r>
-            <w:hyperlink r:id="rId38" w:tooltip="Doctor of Philosophy" w:history="1">
+            <w:hyperlink r:id="rId39" w:tooltip="Doctor of Philosophy" w:history="1">
               <w:r>
                 <w:rPr>
                   <w:rStyle w:val="Hyperlink"/>
@@ -1903,7 +1904,7 @@
             <w:r>
               <w:t xml:space="preserve"> in Economics from </w:t>
             </w:r>
-            <w:hyperlink r:id="rId39" w:tooltip="Massachusetts Institute of Technology" w:history="1">
+            <w:hyperlink r:id="rId40" w:tooltip="Massachusetts Institute of Technology" w:history="1">
               <w:r>
                 <w:rPr>
                   <w:rStyle w:val="Hyperlink"/>
@@ -1914,7 +1915,7 @@
             <w:r>
               <w:t xml:space="preserve"> for thesis titled </w:t>
             </w:r>
-            <w:hyperlink r:id="rId40" w:history="1">
+            <w:hyperlink r:id="rId41" w:history="1">
               <w:r>
                 <w:rPr>
                   <w:rStyle w:val="Hyperlink"/>
@@ -1927,7 +1928,7 @@
             <w:r>
               <w:t xml:space="preserve"> under the supervision of </w:t>
             </w:r>
-            <w:hyperlink r:id="rId41" w:tooltip="Robert Solow" w:history="1">
+            <w:hyperlink r:id="rId42" w:tooltip="Robert Solow" w:history="1">
               <w:r>
                 <w:rPr>
                   <w:rStyle w:val="Hyperlink"/>
@@ -1938,7 +1939,7 @@
             <w:r>
               <w:t xml:space="preserve">. He is a member of the </w:t>
             </w:r>
-            <w:hyperlink r:id="rId42" w:tooltip="Hoover Institution" w:history="1">
+            <w:hyperlink r:id="rId43" w:tooltip="Hoover Institution" w:history="1">
               <w:r>
                 <w:rPr>
                   <w:rStyle w:val="Hyperlink"/>
@@ -1949,7 +1950,7 @@
             <w:r>
               <w:t xml:space="preserve">, the </w:t>
             </w:r>
-            <w:hyperlink r:id="rId43" w:tooltip="United States National Academy of Sciences" w:history="1">
+            <w:hyperlink r:id="rId44" w:tooltip="United States National Academy of Sciences" w:history="1">
               <w:r>
                 <w:rPr>
                   <w:rStyle w:val="Hyperlink"/>
@@ -1960,7 +1961,7 @@
             <w:r>
               <w:t xml:space="preserve">, a fellow at both </w:t>
             </w:r>
-            <w:hyperlink r:id="rId44" w:tooltip="American Academy of Arts and Sciences" w:history="1">
+            <w:hyperlink r:id="rId45" w:tooltip="American Academy of Arts and Sciences" w:history="1">
               <w:r>
                 <w:rPr>
                   <w:rStyle w:val="Hyperlink"/>
@@ -1971,7 +1972,7 @@
             <w:r>
               <w:t xml:space="preserve"> and the </w:t>
             </w:r>
-            <w:hyperlink r:id="rId45" w:tooltip="Econometric Society" w:history="1">
+            <w:hyperlink r:id="rId46" w:tooltip="Econometric Society" w:history="1">
               <w:r>
                 <w:rPr>
                   <w:rStyle w:val="Hyperlink"/>
@@ -1982,7 +1983,7 @@
             <w:r>
               <w:t xml:space="preserve">, and a member of the </w:t>
             </w:r>
-            <w:hyperlink r:id="rId46" w:tooltip="NBER" w:history="1">
+            <w:hyperlink r:id="rId47" w:tooltip="NBER" w:history="1">
               <w:r>
                 <w:rPr>
                   <w:rStyle w:val="Hyperlink"/>
@@ -1993,7 +1994,7 @@
             <w:r>
               <w:t xml:space="preserve">, where he is the program director of the business cycle dating committee. Hall served as President of the </w:t>
             </w:r>
-            <w:hyperlink r:id="rId47" w:tooltip="American Economic Association" w:history="1">
+            <w:hyperlink r:id="rId48" w:tooltip="American Economic Association" w:history="1">
               <w:r>
                 <w:rPr>
                   <w:rStyle w:val="Hyperlink"/>
@@ -2040,6 +2041,7 @@
           <w:sz w:val="28"/>
           <w:szCs w:val="28"/>
         </w:rPr>
+        <w:lastRenderedPageBreak/>
         <w:t>Discrete or Continuous data</w:t>
       </w:r>
     </w:p>
@@ -2074,7 +2076,7 @@
         <w:tblStyle w:val="TableGrid"/>
         <w:tblW w:w="0" w:type="auto"/>
         <w:tblInd w:w="108" w:type="dxa"/>
-        <w:tblLook w:val="04A0"/>
+        <w:tblLook w:val="04A0" w:firstRow="1" w:lastRow="0" w:firstColumn="1" w:lastColumn="0" w:noHBand="0" w:noVBand="1"/>
       </w:tblPr>
       <w:tblGrid>
         <w:gridCol w:w="4678"/>
@@ -2691,7 +2693,16 @@
           <w:sz w:val="24"/>
           <w:szCs w:val="24"/>
         </w:rPr>
-        <w:t xml:space="preserve"> variables are interval variables, but with the added condition that 0 (zero) of the measurement indicates that there is none of that variable. So, temperature measured in degrees Celsius or Fahrenheit is not a ratio variable because 0C does not mean there is no temperature. However, temperature measured in Kelvin is a ratio variable as 0 Kelvin (often called absolute zero) indicates that there is no temperature whatsoever. Other examples of ratio variables include height, mass, distance and many more. The name "ratio" reflects the fact that you can use the ratio of measurements. So, for example, a distance of ten metres is twice the distance of 5 metres.</w:t>
+        <w:t xml:space="preserve"> variables are interval variables, but with the added condition that 0 (zero) of the measurement indicates that there is none of that variable. So, temperature measured in </w:t>
+      </w:r>
+      <w:r>
+        <w:rPr>
+          <w:rFonts w:ascii="Times New Roman" w:eastAsia="Times New Roman" w:hAnsi="Times New Roman" w:cs="Times New Roman"/>
+          <w:sz w:val="24"/>
+          <w:szCs w:val="24"/>
+        </w:rPr>
+        <w:lastRenderedPageBreak/>
+        <w:t>degrees Celsius or Fahrenheit is not a ratio variable because 0C does not mean there is no temperature. However, temperature measured in Kelvin is a ratio variable as 0 Kelvin (often called absolute zero) indicates that there is no temperature whatsoever. Other examples of ratio variables include height, mass, distance and many more. The name "ratio" reflects the fact that you can use the ratio of measurements. So, for example, a distance of ten metres is twice the distance of 5 metres.</w:t>
       </w:r>
     </w:p>
     <w:tbl>
@@ -2708,7 +2719,7 @@
           <w:left w:w="0" w:type="dxa"/>
           <w:right w:w="0" w:type="dxa"/>
         </w:tblCellMar>
-        <w:tblLook w:val="04A0"/>
+        <w:tblLook w:val="04A0" w:firstRow="1" w:lastRow="0" w:firstColumn="1" w:lastColumn="0" w:noHBand="0" w:noVBand="1"/>
       </w:tblPr>
       <w:tblGrid>
         <w:gridCol w:w="2962"/>
@@ -3931,8 +3942,6 @@
           <w:szCs w:val="24"/>
         </w:rPr>
       </w:pPr>
-      <w:bookmarkStart w:id="0" w:name="_GoBack"/>
-      <w:bookmarkEnd w:id="0"/>
       <w:r>
         <w:rPr>
           <w:rFonts w:ascii="Times New Roman" w:eastAsia="Times New Roman" w:hAnsi="Times New Roman" w:cs="Times New Roman"/>
@@ -4179,7 +4188,18 @@
           <w:szCs w:val="27"/>
           <w:shd w:val="clear" w:color="auto" w:fill="FFFFFF"/>
         </w:rPr>
-        <w:t xml:space="preserve"> by a normal distribution and to compute how likely it is for a random variable underlying the data set to be normally distributed.</w:t>
+        <w:t xml:space="preserve"> by a normal distribution and to compute how likely it </w:t>
+      </w:r>
+      <w:r>
+        <w:rPr>
+          <w:rFonts w:ascii="Arial" w:hAnsi="Arial" w:cs="Arial"/>
+          <w:color w:val="222222"/>
+          <w:sz w:val="27"/>
+          <w:szCs w:val="27"/>
+          <w:shd w:val="clear" w:color="auto" w:fill="FFFFFF"/>
+        </w:rPr>
+        <w:lastRenderedPageBreak/>
+        <w:t>is for a random variable underlying the data set to be normally distributed.</w:t>
       </w:r>
     </w:p>
     <w:p>
@@ -5431,7 +5451,18 @@
           <w:szCs w:val="24"/>
           <w:shd w:val="clear" w:color="auto" w:fill="FFFFFF"/>
         </w:rPr>
-        <w:t xml:space="preserve"> standard deviation of sample of pilot research. I know that it's not a perfect solution. There is lot of limitations, e.g. using convenience sampling for pilot research.</w:t>
+        <w:t xml:space="preserve"> standard deviation </w:t>
+      </w:r>
+      <w:r>
+        <w:rPr>
+          <w:rFonts w:ascii="Times New Roman" w:hAnsi="Times New Roman" w:cs="Times New Roman"/>
+          <w:color w:val="111111"/>
+          <w:sz w:val="24"/>
+          <w:szCs w:val="24"/>
+          <w:shd w:val="clear" w:color="auto" w:fill="FFFFFF"/>
+        </w:rPr>
+        <w:lastRenderedPageBreak/>
+        <w:t>of sample of pilot research. I know that it's not a perfect solution. There is lot of limitations, e.g. using convenience sampling for pilot research.</w:t>
       </w:r>
     </w:p>
     <w:p>
@@ -6222,6 +6253,7 @@
           <w:szCs w:val="24"/>
           <w:lang w:eastAsia="en-IN"/>
         </w:rPr>
+        <w:lastRenderedPageBreak/>
         <w:t>6.The</w:t>
       </w:r>
       <w:proofErr w:type="gramEnd"/>
@@ -6343,7 +6375,7 @@
         </w:rPr>
         <w:tab/>
       </w:r>
-      <w:hyperlink r:id="rId48" w:tgtFrame="_blank" w:history="1">
+      <w:hyperlink r:id="rId49" w:tgtFrame="_blank" w:history="1">
         <w:r>
           <w:rPr>
             <w:rFonts w:ascii="inherit" w:eastAsia="Times New Roman" w:hAnsi="inherit" w:cs="Arial"/>
@@ -6389,7 +6421,7 @@
         </w:rPr>
         <w:tab/>
       </w:r>
-      <w:hyperlink r:id="rId49" w:tgtFrame="_blank" w:history="1">
+      <w:hyperlink r:id="rId50" w:tgtFrame="_blank" w:history="1">
         <w:r>
           <w:rPr>
             <w:rFonts w:ascii="inherit" w:eastAsia="Times New Roman" w:hAnsi="inherit" w:cs="Arial"/>
@@ -6435,7 +6467,7 @@
         </w:rPr>
         <w:tab/>
       </w:r>
-      <w:hyperlink r:id="rId50" w:tgtFrame="_blank" w:history="1">
+      <w:hyperlink r:id="rId51" w:tgtFrame="_blank" w:history="1">
         <w:r>
           <w:rPr>
             <w:rFonts w:ascii="inherit" w:eastAsia="Times New Roman" w:hAnsi="inherit" w:cs="Arial"/>
@@ -6495,7 +6527,7 @@
         </w:rPr>
         <w:tab/>
       </w:r>
-      <w:hyperlink r:id="rId51" w:history="1">
+      <w:hyperlink r:id="rId52" w:history="1">
         <w:r>
           <w:rPr>
             <w:rStyle w:val="Hyperlink"/>
@@ -6527,7 +6559,7 @@
       <w:r>
         <w:tab/>
       </w:r>
-      <w:hyperlink r:id="rId52" w:tgtFrame="_blank" w:history="1">
+      <w:hyperlink r:id="rId53" w:tgtFrame="_blank" w:history="1">
         <w:r>
           <w:rPr>
             <w:rStyle w:val="Hyperlink"/>
@@ -6744,7 +6776,7 @@
         </w:rPr>
         <w:tab/>
       </w:r>
-      <w:hyperlink r:id="rId53" w:tgtFrame="_blank" w:history="1">
+      <w:hyperlink r:id="rId54" w:tgtFrame="_blank" w:history="1">
         <w:r>
           <w:rPr>
             <w:rStyle w:val="Hyperlink"/>
@@ -6877,7 +6909,7 @@
         <w:tblStyle w:val="TableGrid"/>
         <w:tblW w:w="0" w:type="auto"/>
         <w:tblLayout w:type="fixed"/>
-        <w:tblLook w:val="04A0"/>
+        <w:tblLook w:val="04A0" w:firstRow="1" w:lastRow="0" w:firstColumn="1" w:lastColumn="0" w:noHBand="0" w:noVBand="1"/>
       </w:tblPr>
       <w:tblGrid>
         <w:gridCol w:w="2235"/>
@@ -6992,7 +7024,7 @@
               </w:rPr>
               <w:t>it is a </w:t>
             </w:r>
-            <w:hyperlink r:id="rId54" w:tooltip="Subset" w:history="1">
+            <w:hyperlink r:id="rId55" w:tooltip="Subset" w:history="1">
               <w:r>
                 <w:rPr>
                   <w:rStyle w:val="Hyperlink"/>
@@ -7015,7 +7047,7 @@
               </w:rPr>
               <w:t> of a </w:t>
             </w:r>
-            <w:hyperlink r:id="rId55" w:tooltip="Statistical population" w:history="1">
+            <w:hyperlink r:id="rId56" w:tooltip="Statistical population" w:history="1">
               <w:r>
                 <w:rPr>
                   <w:rStyle w:val="Hyperlink"/>
@@ -7153,6 +7185,7 @@
                 <w:sz w:val="22"/>
                 <w:szCs w:val="22"/>
               </w:rPr>
+              <w:lastRenderedPageBreak/>
               <w:t>Random or Probability Sample</w:t>
             </w:r>
           </w:p>
@@ -7991,6 +8024,7 @@
                 <w:szCs w:val="22"/>
                 <w:shd w:val="clear" w:color="auto" w:fill="FFFFFF"/>
               </w:rPr>
+              <w:lastRenderedPageBreak/>
               <w:t>It is a non-probability </w:t>
             </w:r>
             <w:r>
@@ -8136,6 +8170,7 @@
                 <w:szCs w:val="21"/>
                 <w:shd w:val="clear" w:color="auto" w:fill="FFFFFF"/>
               </w:rPr>
+              <w:lastRenderedPageBreak/>
               <w:t>3. quota sampling</w:t>
             </w:r>
           </w:p>
@@ -8205,7 +8240,18 @@
                 <w:szCs w:val="24"/>
                 <w:lang w:eastAsia="en-IN"/>
               </w:rPr>
-              <w:t xml:space="preserve"> wherein the assembled </w:t>
+              <w:t xml:space="preserve"> wherein the </w:t>
+            </w:r>
+            <w:r>
+              <w:rPr>
+                <w:rFonts w:ascii="Arial" w:eastAsia="Times New Roman" w:hAnsi="Arial" w:cs="Arial"/>
+                <w:color w:val="222222"/>
+                <w:sz w:val="24"/>
+                <w:szCs w:val="24"/>
+                <w:lang w:eastAsia="en-IN"/>
+              </w:rPr>
+              <w:lastRenderedPageBreak/>
+              <w:t>assembled </w:t>
             </w:r>
             <w:r>
               <w:rPr>
@@ -8267,6 +8313,7 @@
                 <w:szCs w:val="21"/>
                 <w:shd w:val="clear" w:color="auto" w:fill="FFFFFF"/>
               </w:rPr>
+              <w:lastRenderedPageBreak/>
               <w:t>4. ., snowball sampling</w:t>
             </w:r>
           </w:p>
@@ -8305,7 +8352,16 @@
                 <w:color w:val="222222"/>
                 <w:shd w:val="clear" w:color="auto" w:fill="FFFFFF"/>
               </w:rPr>
-              <w:t> (or chain </w:t>
+              <w:t xml:space="preserve"> (or </w:t>
+            </w:r>
+            <w:r>
+              <w:rPr>
+                <w:rFonts w:ascii="Arial" w:hAnsi="Arial" w:cs="Arial"/>
+                <w:color w:val="222222"/>
+                <w:shd w:val="clear" w:color="auto" w:fill="FFFFFF"/>
+              </w:rPr>
+              <w:lastRenderedPageBreak/>
+              <w:t>chain </w:t>
             </w:r>
             <w:r>
               <w:rPr>
@@ -8359,25 +8415,7 @@
                 <w:color w:val="222222"/>
                 <w:shd w:val="clear" w:color="auto" w:fill="FFFFFF"/>
               </w:rPr>
-              <w:t xml:space="preserve">) is a </w:t>
-            </w:r>
-            <w:proofErr w:type="spellStart"/>
-            <w:r>
-              <w:rPr>
-                <w:rFonts w:ascii="Arial" w:hAnsi="Arial" w:cs="Arial"/>
-                <w:color w:val="222222"/>
-                <w:shd w:val="clear" w:color="auto" w:fill="FFFFFF"/>
-              </w:rPr>
-              <w:t>nonprobability</w:t>
-            </w:r>
-            <w:proofErr w:type="spellEnd"/>
-            <w:r>
-              <w:rPr>
-                <w:rFonts w:ascii="Arial" w:hAnsi="Arial" w:cs="Arial"/>
-                <w:color w:val="222222"/>
-                <w:shd w:val="clear" w:color="auto" w:fill="FFFFFF"/>
-              </w:rPr>
-              <w:t> </w:t>
+              <w:t>) is a nonprobability </w:t>
             </w:r>
             <w:r>
               <w:rPr>
@@ -8427,6 +8465,7 @@
                 <w:szCs w:val="27"/>
                 <w:lang w:eastAsia="en-IN"/>
               </w:rPr>
+              <w:lastRenderedPageBreak/>
               <w:t>Sample Size</w:t>
             </w:r>
           </w:p>
@@ -8851,9 +8890,10 @@
                 <w:szCs w:val="24"/>
                 <w:lang w:eastAsia="en-IN"/>
               </w:rPr>
+              <w:lastRenderedPageBreak/>
               <w:t>If you choose a different confidence level, use this </w:t>
             </w:r>
-            <w:hyperlink r:id="rId56" w:tgtFrame="_blank" w:history="1">
+            <w:hyperlink r:id="rId57" w:tgtFrame="_blank" w:history="1">
               <w:r>
                 <w:rPr>
                   <w:rFonts w:ascii="Times New Roman" w:eastAsia="Times New Roman" w:hAnsi="Times New Roman" w:cs="Times New Roman"/>
@@ -9482,7 +9522,7 @@
         <w:tblW w:w="9087" w:type="dxa"/>
         <w:tblInd w:w="102" w:type="dxa"/>
         <w:tblLayout w:type="fixed"/>
-        <w:tblLook w:val="04A0"/>
+        <w:tblLook w:val="04A0" w:firstRow="1" w:lastRow="0" w:firstColumn="1" w:lastColumn="0" w:noHBand="0" w:noVBand="1"/>
       </w:tblPr>
       <w:tblGrid>
         <w:gridCol w:w="1424"/>
@@ -9735,6 +9775,7 @@
               <w:ind w:left="0" w:right="175" w:firstLine="0"/>
             </w:pPr>
             <w:r>
+              <w:lastRenderedPageBreak/>
               <w:t>M</w:t>
             </w:r>
             <w:r>
@@ -10274,6 +10315,7 @@
     </w:p>
     <w:p>
       <w:r>
+        <w:lastRenderedPageBreak/>
         <w:t>Topic4:</w:t>
       </w:r>
       <w:r>
@@ -10287,7 +10329,7 @@
         <w:tblW w:w="9612" w:type="dxa"/>
         <w:tblInd w:w="102" w:type="dxa"/>
         <w:tblLayout w:type="fixed"/>
-        <w:tblLook w:val="04A0"/>
+        <w:tblLook w:val="04A0" w:firstRow="1" w:lastRow="0" w:firstColumn="1" w:lastColumn="0" w:noHBand="0" w:noVBand="1"/>
       </w:tblPr>
       <w:tblGrid>
         <w:gridCol w:w="1424"/>
@@ -10871,6 +10913,7 @@
             </w:r>
             <w:proofErr w:type="spellStart"/>
             <w:r>
+              <w:lastRenderedPageBreak/>
               <w:t>isleprokurtic</w:t>
             </w:r>
             <w:proofErr w:type="spellEnd"/>
@@ -10897,6 +10940,7 @@
               <w:ind w:left="0" w:right="14" w:firstLine="0"/>
             </w:pPr>
             <w:r>
+              <w:lastRenderedPageBreak/>
               <w:t>Useless for nominal data, and very good for ordinal data</w:t>
             </w:r>
           </w:p>
@@ -10914,7 +10958,11 @@
               <w:ind w:left="0" w:right="142" w:firstLine="0"/>
             </w:pPr>
             <w:r>
-              <w:t xml:space="preserve">Useful for measuring dispersion with mean and standard deviation. Depends on either concentration of </w:t>
+              <w:t xml:space="preserve">Useful for measuring dispersion with mean and standard deviation. </w:t>
+            </w:r>
+            <w:r>
+              <w:lastRenderedPageBreak/>
+              <w:t xml:space="preserve">Depends on either concentration of </w:t>
             </w:r>
             <w:proofErr w:type="gramStart"/>
             <w:r>
@@ -10960,7 +11008,7 @@
       <w:tblPr>
         <w:tblStyle w:val="TableGrid"/>
         <w:tblW w:w="0" w:type="auto"/>
-        <w:tblLook w:val="04A0"/>
+        <w:tblLook w:val="04A0" w:firstRow="1" w:lastRow="0" w:firstColumn="1" w:lastColumn="0" w:noHBand="0" w:noVBand="1"/>
       </w:tblPr>
       <w:tblGrid>
         <w:gridCol w:w="2721"/>
@@ -11478,7 +11526,7 @@
       <w:tblPr>
         <w:tblStyle w:val="TableGrid"/>
         <w:tblW w:w="9322" w:type="dxa"/>
-        <w:tblLook w:val="04A0"/>
+        <w:tblLook w:val="04A0" w:firstRow="1" w:lastRow="0" w:firstColumn="1" w:lastColumn="0" w:noHBand="0" w:noVBand="1"/>
       </w:tblPr>
       <w:tblGrid>
         <w:gridCol w:w="1848"/>
@@ -11970,7 +12018,18 @@
                 <w:szCs w:val="27"/>
                 <w:lang w:eastAsia="en-IN"/>
               </w:rPr>
-              <w:t>To test difference in two sample means</w:t>
+              <w:t xml:space="preserve">To test difference in </w:t>
+            </w:r>
+            <w:r>
+              <w:rPr>
+                <w:rFonts w:ascii="Helvetica" w:eastAsia="Times New Roman" w:hAnsi="Helvetica" w:cs="Helvetica"/>
+                <w:color w:val="2E393F"/>
+                <w:sz w:val="27"/>
+                <w:szCs w:val="27"/>
+                <w:lang w:eastAsia="en-IN"/>
+              </w:rPr>
+              <w:lastRenderedPageBreak/>
+              <w:t>two sample means</w:t>
             </w:r>
           </w:p>
         </w:tc>
@@ -11998,6 +12057,7 @@
                 <w:szCs w:val="27"/>
                 <w:lang w:eastAsia="en-IN"/>
               </w:rPr>
+              <w:lastRenderedPageBreak/>
               <w:t>Interval, Nominal</w:t>
             </w:r>
           </w:p>
@@ -12026,7 +12086,18 @@
                 <w:szCs w:val="27"/>
                 <w:lang w:eastAsia="en-IN"/>
               </w:rPr>
-              <w:t>Useful for small sample, assumes that sample drawn from normal population</w:t>
+              <w:t xml:space="preserve">Useful for small sample, assumes that sample drawn </w:t>
+            </w:r>
+            <w:r>
+              <w:rPr>
+                <w:rFonts w:ascii="Helvetica" w:eastAsia="Times New Roman" w:hAnsi="Helvetica" w:cs="Helvetica"/>
+                <w:color w:val="2E393F"/>
+                <w:sz w:val="27"/>
+                <w:szCs w:val="27"/>
+                <w:lang w:eastAsia="en-IN"/>
+              </w:rPr>
+              <w:lastRenderedPageBreak/>
+              <w:t>from normal population</w:t>
             </w:r>
           </w:p>
         </w:tc>
@@ -12056,6 +12127,7 @@
                 <w:szCs w:val="27"/>
                 <w:lang w:eastAsia="en-IN"/>
               </w:rPr>
+              <w:lastRenderedPageBreak/>
               <w:t>Analysis of Variance</w:t>
             </w:r>
           </w:p>
@@ -12390,7 +12462,6 @@
                 <w:lang w:eastAsia="en-IN"/>
               </w:rPr>
             </w:pPr>
-            <w:proofErr w:type="spellStart"/>
             <w:r>
               <w:rPr>
                 <w:rFonts w:ascii="Helvetica" w:eastAsia="Times New Roman" w:hAnsi="Helvetica" w:cs="Helvetica"/>
@@ -12399,10 +12470,18 @@
                 <w:szCs w:val="27"/>
                 <w:lang w:eastAsia="en-IN"/>
               </w:rPr>
-              <w:t>Wilcoxon</w:t>
-            </w:r>
-            <w:proofErr w:type="spellEnd"/>
-            <w:r>
+              <w:t>Wilcoxon signed-rank Test</w:t>
+            </w:r>
+          </w:p>
+        </w:tc>
+        <w:tc>
+          <w:tcPr>
+            <w:tcW w:w="1848" w:type="dxa"/>
+          </w:tcPr>
+          <w:p>
+            <w:pPr>
+              <w:spacing w:before="100" w:beforeAutospacing="1" w:after="195"/>
+              <w:ind w:left="0" w:right="0" w:firstLine="0"/>
               <w:rPr>
                 <w:rFonts w:ascii="Helvetica" w:eastAsia="Times New Roman" w:hAnsi="Helvetica" w:cs="Helvetica"/>
                 <w:color w:val="2E393F"/>
@@ -12410,7 +12489,16 @@
                 <w:szCs w:val="27"/>
                 <w:lang w:eastAsia="en-IN"/>
               </w:rPr>
-              <w:t xml:space="preserve"> signed-rank Test</w:t>
+            </w:pPr>
+            <w:r>
+              <w:rPr>
+                <w:rFonts w:ascii="Helvetica" w:eastAsia="Times New Roman" w:hAnsi="Helvetica" w:cs="Helvetica"/>
+                <w:color w:val="2E393F"/>
+                <w:sz w:val="27"/>
+                <w:szCs w:val="27"/>
+                <w:lang w:eastAsia="en-IN"/>
+              </w:rPr>
+              <w:t>To test the distribution of two related samples taking into account the magnitude of the differences</w:t>
             </w:r>
           </w:p>
         </w:tc>
@@ -12438,13 +12526,13 @@
                 <w:szCs w:val="27"/>
                 <w:lang w:eastAsia="en-IN"/>
               </w:rPr>
-              <w:t>To test the distribution of two related samples taking into account the magnitude of the differences</w:t>
-            </w:r>
-          </w:p>
-        </w:tc>
-        <w:tc>
-          <w:tcPr>
-            <w:tcW w:w="1848" w:type="dxa"/>
+              <w:t>Ordinal</w:t>
+            </w:r>
+          </w:p>
+        </w:tc>
+        <w:tc>
+          <w:tcPr>
+            <w:tcW w:w="3778" w:type="dxa"/>
           </w:tcPr>
           <w:p>
             <w:pPr>
@@ -12466,13 +12554,15 @@
                 <w:szCs w:val="27"/>
                 <w:lang w:eastAsia="en-IN"/>
               </w:rPr>
-              <w:t>Ordinal</w:t>
-            </w:r>
-          </w:p>
-        </w:tc>
-        <w:tc>
-          <w:tcPr>
-            <w:tcW w:w="3778" w:type="dxa"/>
+              <w:t>More powerful test than sign test</w:t>
+            </w:r>
+          </w:p>
+        </w:tc>
+      </w:tr>
+      <w:tr>
+        <w:tc>
+          <w:tcPr>
+            <w:tcW w:w="1848" w:type="dxa"/>
           </w:tcPr>
           <w:p>
             <w:pPr>
@@ -12494,59 +12584,7 @@
                 <w:szCs w:val="27"/>
                 <w:lang w:eastAsia="en-IN"/>
               </w:rPr>
-              <w:t>More powerful test than sign test</w:t>
-            </w:r>
-          </w:p>
-        </w:tc>
-      </w:tr>
-      <w:tr>
-        <w:tc>
-          <w:tcPr>
-            <w:tcW w:w="1848" w:type="dxa"/>
-          </w:tcPr>
-          <w:p>
-            <w:pPr>
-              <w:spacing w:before="100" w:beforeAutospacing="1" w:after="195"/>
-              <w:ind w:left="0" w:right="0" w:firstLine="0"/>
-              <w:rPr>
-                <w:rFonts w:ascii="Helvetica" w:eastAsia="Times New Roman" w:hAnsi="Helvetica" w:cs="Helvetica"/>
-                <w:color w:val="2E393F"/>
-                <w:sz w:val="27"/>
-                <w:szCs w:val="27"/>
-                <w:lang w:eastAsia="en-IN"/>
-              </w:rPr>
-            </w:pPr>
-            <w:r>
-              <w:rPr>
-                <w:rFonts w:ascii="Helvetica" w:eastAsia="Times New Roman" w:hAnsi="Helvetica" w:cs="Helvetica"/>
-                <w:color w:val="2E393F"/>
-                <w:sz w:val="27"/>
-                <w:szCs w:val="27"/>
-                <w:lang w:eastAsia="en-IN"/>
-              </w:rPr>
-              <w:t xml:space="preserve">Mann-Whitney U Test or </w:t>
-            </w:r>
-            <w:proofErr w:type="spellStart"/>
-            <w:r>
-              <w:rPr>
-                <w:rFonts w:ascii="Helvetica" w:eastAsia="Times New Roman" w:hAnsi="Helvetica" w:cs="Helvetica"/>
-                <w:color w:val="2E393F"/>
-                <w:sz w:val="27"/>
-                <w:szCs w:val="27"/>
-                <w:lang w:eastAsia="en-IN"/>
-              </w:rPr>
-              <w:t>Wilcoxon</w:t>
-            </w:r>
-            <w:proofErr w:type="spellEnd"/>
-            <w:r>
-              <w:rPr>
-                <w:rFonts w:ascii="Helvetica" w:eastAsia="Times New Roman" w:hAnsi="Helvetica" w:cs="Helvetica"/>
-                <w:color w:val="2E393F"/>
-                <w:sz w:val="27"/>
-                <w:szCs w:val="27"/>
-                <w:lang w:eastAsia="en-IN"/>
-              </w:rPr>
-              <w:t xml:space="preserve"> Test</w:t>
+              <w:t>Mann-Whitney U Test or Wilcoxon Test</w:t>
             </w:r>
           </w:p>
         </w:tc>
@@ -12675,7 +12713,7 @@
         <w:ind w:left="105"/>
         <w:outlineLvl w:val="2"/>
       </w:pPr>
-      <w:hyperlink r:id="rId57" w:history="1">
+      <w:hyperlink r:id="rId58" w:history="1">
         <w:r>
           <w:rPr>
             <w:rStyle w:val="Hyperlink"/>
@@ -12731,7 +12769,7 @@
         </w:rPr>
         <w:t>No. You should analyze all the groups at once with </w:t>
       </w:r>
-      <w:hyperlink r:id="rId58" w:history="1">
+      <w:hyperlink r:id="rId59" w:history="1">
         <w:r>
           <w:rPr>
             <w:rFonts w:ascii="Helvetica" w:eastAsia="Times New Roman" w:hAnsi="Helvetica" w:cs="Helvetica"/>
@@ -12749,7 +12787,7 @@
         </w:rPr>
         <w:t>, and then follow up with </w:t>
       </w:r>
-      <w:hyperlink r:id="rId59" w:history="1">
+      <w:hyperlink r:id="rId60" w:history="1">
         <w:r>
           <w:rPr>
             <w:rFonts w:ascii="Helvetica" w:eastAsia="Times New Roman" w:hAnsi="Helvetica" w:cs="Helvetica"/>
@@ -12801,6 +12839,7 @@
           <w:sz w:val="23"/>
           <w:lang w:eastAsia="en-IN"/>
         </w:rPr>
+        <w:lastRenderedPageBreak/>
         <w:t>I know the mean, SD (or SEM) and sample size for each group. Which tests can I run?</w:t>
       </w:r>
     </w:p>
@@ -12825,7 +12864,7 @@
         </w:rPr>
         <w:t>You can </w:t>
       </w:r>
-      <w:hyperlink r:id="rId60" w:history="1">
+      <w:hyperlink r:id="rId61" w:history="1">
         <w:r>
           <w:rPr>
             <w:rFonts w:ascii="Helvetica" w:eastAsia="Times New Roman" w:hAnsi="Helvetica" w:cs="Helvetica"/>
@@ -12957,7 +12996,7 @@
         </w:rPr>
         <w:t>It is </w:t>
       </w:r>
-      <w:hyperlink r:id="rId61" w:history="1">
+      <w:hyperlink r:id="rId62" w:history="1">
         <w:r>
           <w:rPr>
             <w:rFonts w:ascii="Helvetica" w:eastAsia="Times New Roman" w:hAnsi="Helvetica" w:cs="Helvetica"/>
@@ -13023,7 +13062,7 @@
         </w:rPr>
         <w:t>Not with a t test. Enter your data into a </w:t>
       </w:r>
-      <w:hyperlink r:id="rId62" w:history="1">
+      <w:hyperlink r:id="rId63" w:history="1">
         <w:r>
           <w:rPr>
             <w:rFonts w:ascii="Helvetica" w:eastAsia="Times New Roman" w:hAnsi="Helvetica" w:cs="Helvetica"/>
@@ -13041,7 +13080,7 @@
         </w:rPr>
         <w:t> and analyze with </w:t>
       </w:r>
-      <w:hyperlink r:id="rId63" w:history="1">
+      <w:hyperlink r:id="rId64" w:history="1">
         <w:r>
           <w:rPr>
             <w:rFonts w:ascii="Helvetica" w:eastAsia="Times New Roman" w:hAnsi="Helvetica" w:cs="Helvetica"/>
@@ -13107,7 +13146,7 @@
         </w:rPr>
         <w:t>You should use special methods designed to </w:t>
       </w:r>
-      <w:hyperlink r:id="rId64" w:history="1">
+      <w:hyperlink r:id="rId65" w:history="1">
         <w:r>
           <w:rPr>
             <w:rFonts w:ascii="Helvetica" w:eastAsia="Times New Roman" w:hAnsi="Helvetica" w:cs="Helvetica"/>
@@ -13173,7 +13212,7 @@
         </w:rPr>
         <w:t>While that sounds like a good idea, </w:t>
       </w:r>
-      <w:hyperlink r:id="rId65" w:tgtFrame="_blank" w:history="1">
+      <w:hyperlink r:id="rId66" w:tgtFrame="_blank" w:history="1">
         <w:r>
           <w:rPr>
             <w:rFonts w:ascii="Helvetica" w:eastAsia="Times New Roman" w:hAnsi="Helvetica" w:cs="Helvetica"/>
@@ -13361,29 +13400,8 @@
           <w:sz w:val="23"/>
           <w:szCs w:val="23"/>
         </w:rPr>
-        <w:t xml:space="preserve">Choosing alpha and </w:t>
-      </w:r>
-      <w:proofErr w:type="spellStart"/>
-      <w:r>
-        <w:rPr>
-          <w:rStyle w:val="fheading2"/>
-          <w:rFonts w:ascii="Arial" w:hAnsi="Arial" w:cs="Arial"/>
-          <w:color w:val="333399"/>
-          <w:sz w:val="23"/>
-          <w:szCs w:val="23"/>
-        </w:rPr>
-        <w:t>beat</w:t>
-      </w:r>
-      <w:proofErr w:type="spellEnd"/>
-      <w:r>
-        <w:rPr>
-          <w:rStyle w:val="fheading2"/>
-          <w:rFonts w:ascii="Arial" w:hAnsi="Arial" w:cs="Arial"/>
-          <w:color w:val="333399"/>
-          <w:sz w:val="23"/>
-          <w:szCs w:val="23"/>
-        </w:rPr>
-        <w:t xml:space="preserve"> for the scientific context</w:t>
+        <w:lastRenderedPageBreak/>
+        <w:t>Choosing alpha and beat for the scientific context</w:t>
       </w:r>
     </w:p>
     <w:p>
@@ -13684,6 +13702,7 @@
           <w:sz w:val="23"/>
           <w:szCs w:val="23"/>
         </w:rPr>
+        <w:lastRenderedPageBreak/>
         <w:t>The appeal of using standard effect sizes</w:t>
       </w:r>
     </w:p>
@@ -14312,7 +14331,7 @@
         </w:rPr>
         <w:t>, R. V. (2001), "Some Practical Guidelines for Effective Sample Size Determination,'' The American Statistician, 55, 187-193.  A preliminary draft was</w:t>
       </w:r>
-      <w:hyperlink r:id="rId66" w:tgtFrame="_blank" w:history="1">
+      <w:hyperlink r:id="rId67" w:tgtFrame="_blank" w:history="1">
         <w:r>
           <w:rPr>
             <w:rStyle w:val="apple-converted-space"/>
@@ -14379,7 +14398,7 @@
         <w:ind w:right="300"/>
         <w:jc w:val="center"/>
       </w:pPr>
-      <w:hyperlink r:id="rId67" w:tooltip="Generate a link to this topic for copying or bookmark it in your browser" w:history="1">
+      <w:hyperlink r:id="rId68" w:tooltip="Generate a link to this topic for copying or bookmark it in your browser" w:history="1">
         <w:r>
           <w:rPr>
             <w:rStyle w:val="Hyperlink"/>
@@ -14426,6 +14445,7 @@
     </w:p>
     <w:p>
       <w:r>
+        <w:lastRenderedPageBreak/>
         <w:t>Test</w:t>
       </w:r>
     </w:p>
@@ -14433,7 +14453,7 @@
       <w:tblPr>
         <w:tblStyle w:val="TableGrid"/>
         <w:tblW w:w="0" w:type="auto"/>
-        <w:tblLook w:val="04A0"/>
+        <w:tblLook w:val="04A0" w:firstRow="1" w:lastRow="0" w:firstColumn="1" w:lastColumn="0" w:noHBand="0" w:noVBand="1"/>
       </w:tblPr>
       <w:tblGrid>
         <w:gridCol w:w="2310"/>
@@ -15646,7 +15666,7 @@
       </w:r>
     </w:p>
     <w:sectPr>
-      <w:footerReference w:type="default" r:id="rId68"/>
+      <w:footerReference w:type="default" r:id="rId69"/>
       <w:pgSz w:w="11906" w:h="16838"/>
       <w:pgMar w:top="1440" w:right="1440" w:bottom="1440" w:left="1440" w:header="708" w:footer="708" w:gutter="0"/>
       <w:cols w:space="708"/>
@@ -15657,7 +15677,7 @@
 </file>
 
 <file path=word/endnotes.xml><?xml version="1.0" encoding="utf-8"?>
-<w:endnotes xmlns:ve="http://schemas.openxmlformats.org/markup-compatibility/2006" xmlns:o="urn:schemas-microsoft-com:office:office" xmlns:r="http://schemas.openxmlformats.org/officeDocument/2006/relationships" xmlns:m="http://schemas.openxmlformats.org/officeDocument/2006/math" xmlns:v="urn:schemas-microsoft-com:vml" xmlns:wp="http://schemas.openxmlformats.org/drawingml/2006/wordprocessingDrawing" xmlns:w10="urn:schemas-microsoft-com:office:word" xmlns:w="http://schemas.openxmlformats.org/wordprocessingml/2006/main" xmlns:wne="http://schemas.microsoft.com/office/word/2006/wordml">
+<w:endnotes xmlns:wpc="http://schemas.microsoft.com/office/word/2010/wordprocessingCanvas" xmlns:mc="http://schemas.openxmlformats.org/markup-compatibility/2006" xmlns:o="urn:schemas-microsoft-com:office:office" xmlns:r="http://schemas.openxmlformats.org/officeDocument/2006/relationships" xmlns:m="http://schemas.openxmlformats.org/officeDocument/2006/math" xmlns:v="urn:schemas-microsoft-com:vml" xmlns:wp14="http://schemas.microsoft.com/office/word/2010/wordprocessingDrawing" xmlns:wp="http://schemas.openxmlformats.org/drawingml/2006/wordprocessingDrawing" xmlns:w10="urn:schemas-microsoft-com:office:word" xmlns:w="http://schemas.openxmlformats.org/wordprocessingml/2006/main" xmlns:w14="http://schemas.microsoft.com/office/word/2010/wordml" xmlns:wpg="http://schemas.microsoft.com/office/word/2010/wordprocessingGroup" xmlns:wpi="http://schemas.microsoft.com/office/word/2010/wordprocessingInk" xmlns:wne="http://schemas.microsoft.com/office/word/2006/wordml" xmlns:wps="http://schemas.microsoft.com/office/word/2010/wordprocessingShape" mc:Ignorable="w14 wp14">
   <w:endnote w:type="separator" w:id="-1">
     <w:p>
       <w:pPr>
@@ -15682,7 +15702,7 @@
 </file>
 
 <file path=word/footer1.xml><?xml version="1.0" encoding="utf-8"?>
-<w:ftr xmlns:ve="http://schemas.openxmlformats.org/markup-compatibility/2006" xmlns:o="urn:schemas-microsoft-com:office:office" xmlns:r="http://schemas.openxmlformats.org/officeDocument/2006/relationships" xmlns:m="http://schemas.openxmlformats.org/officeDocument/2006/math" xmlns:v="urn:schemas-microsoft-com:vml" xmlns:wp="http://schemas.openxmlformats.org/drawingml/2006/wordprocessingDrawing" xmlns:w10="urn:schemas-microsoft-com:office:word" xmlns:w="http://schemas.openxmlformats.org/wordprocessingml/2006/main" xmlns:wne="http://schemas.microsoft.com/office/word/2006/wordml">
+<w:ftr xmlns:wpc="http://schemas.microsoft.com/office/word/2010/wordprocessingCanvas" xmlns:mc="http://schemas.openxmlformats.org/markup-compatibility/2006" xmlns:o="urn:schemas-microsoft-com:office:office" xmlns:r="http://schemas.openxmlformats.org/officeDocument/2006/relationships" xmlns:m="http://schemas.openxmlformats.org/officeDocument/2006/math" xmlns:v="urn:schemas-microsoft-com:vml" xmlns:wp14="http://schemas.microsoft.com/office/word/2010/wordprocessingDrawing" xmlns:wp="http://schemas.openxmlformats.org/drawingml/2006/wordprocessingDrawing" xmlns:w10="urn:schemas-microsoft-com:office:word" xmlns:w="http://schemas.openxmlformats.org/wordprocessingml/2006/main" xmlns:w14="http://schemas.microsoft.com/office/word/2010/wordml" xmlns:wpg="http://schemas.microsoft.com/office/word/2010/wordprocessingGroup" xmlns:wpi="http://schemas.microsoft.com/office/word/2010/wordprocessingInk" xmlns:wne="http://schemas.microsoft.com/office/word/2006/wordml" xmlns:wps="http://schemas.microsoft.com/office/word/2010/wordprocessingShape" mc:Ignorable="w14 wp14">
   <w:sdt>
     <w:sdtPr>
       <w:id w:val="3315958"/>
@@ -15691,20 +15711,34 @@
         <w:docPartUnique/>
       </w:docPartObj>
     </w:sdtPr>
+    <w:sdtEndPr/>
     <w:sdtContent>
       <w:p>
         <w:pPr>
           <w:pStyle w:val="Footer"/>
           <w:jc w:val="right"/>
         </w:pPr>
-        <w:fldSimple w:instr=" PAGE   \* MERGEFORMAT ">
-          <w:r>
-            <w:rPr>
-              <w:noProof/>
-            </w:rPr>
-            <w:t>21</w:t>
-          </w:r>
-        </w:fldSimple>
+        <w:r>
+          <w:fldChar w:fldCharType="begin"/>
+        </w:r>
+        <w:r>
+          <w:instrText xml:space="preserve"> PAGE   \* MERGEFORMAT </w:instrText>
+        </w:r>
+        <w:r>
+          <w:fldChar w:fldCharType="separate"/>
+        </w:r>
+        <w:r>
+          <w:rPr>
+            <w:noProof/>
+          </w:rPr>
+          <w:t>1</w:t>
+        </w:r>
+        <w:r>
+          <w:rPr>
+            <w:noProof/>
+          </w:rPr>
+          <w:fldChar w:fldCharType="end"/>
+        </w:r>
       </w:p>
     </w:sdtContent>
   </w:sdt>
@@ -15717,7 +15751,7 @@
 </file>
 
 <file path=word/footnotes.xml><?xml version="1.0" encoding="utf-8"?>
-<w:footnotes xmlns:ve="http://schemas.openxmlformats.org/markup-compatibility/2006" xmlns:o="urn:schemas-microsoft-com:office:office" xmlns:r="http://schemas.openxmlformats.org/officeDocument/2006/relationships" xmlns:m="http://schemas.openxmlformats.org/officeDocument/2006/math" xmlns:v="urn:schemas-microsoft-com:vml" xmlns:wp="http://schemas.openxmlformats.org/drawingml/2006/wordprocessingDrawing" xmlns:w10="urn:schemas-microsoft-com:office:word" xmlns:w="http://schemas.openxmlformats.org/wordprocessingml/2006/main" xmlns:wne="http://schemas.microsoft.com/office/word/2006/wordml">
+<w:footnotes xmlns:wpc="http://schemas.microsoft.com/office/word/2010/wordprocessingCanvas" xmlns:mc="http://schemas.openxmlformats.org/markup-compatibility/2006" xmlns:o="urn:schemas-microsoft-com:office:office" xmlns:r="http://schemas.openxmlformats.org/officeDocument/2006/relationships" xmlns:m="http://schemas.openxmlformats.org/officeDocument/2006/math" xmlns:v="urn:schemas-microsoft-com:vml" xmlns:wp14="http://schemas.microsoft.com/office/word/2010/wordprocessingDrawing" xmlns:wp="http://schemas.openxmlformats.org/drawingml/2006/wordprocessingDrawing" xmlns:w10="urn:schemas-microsoft-com:office:word" xmlns:w="http://schemas.openxmlformats.org/wordprocessingml/2006/main" xmlns:w14="http://schemas.microsoft.com/office/word/2010/wordml" xmlns:wpg="http://schemas.microsoft.com/office/word/2010/wordprocessingGroup" xmlns:wpi="http://schemas.microsoft.com/office/word/2010/wordprocessingInk" xmlns:wne="http://schemas.microsoft.com/office/word/2006/wordml" xmlns:wps="http://schemas.microsoft.com/office/word/2010/wordprocessingShape" mc:Ignorable="w14 wp14">
   <w:footnote w:type="separator" w:id="-1">
     <w:p>
       <w:pPr>
@@ -15742,7 +15776,7 @@
 </file>
 
 <file path=word/numbering.xml><?xml version="1.0" encoding="utf-8"?>
-<w:numbering xmlns:ve="http://schemas.openxmlformats.org/markup-compatibility/2006" xmlns:o="urn:schemas-microsoft-com:office:office" xmlns:r="http://schemas.openxmlformats.org/officeDocument/2006/relationships" xmlns:m="http://schemas.openxmlformats.org/officeDocument/2006/math" xmlns:v="urn:schemas-microsoft-com:vml" xmlns:wp="http://schemas.openxmlformats.org/drawingml/2006/wordprocessingDrawing" xmlns:w10="urn:schemas-microsoft-com:office:word" xmlns:w="http://schemas.openxmlformats.org/wordprocessingml/2006/main" xmlns:wne="http://schemas.microsoft.com/office/word/2006/wordml">
+<w:numbering xmlns:wpc="http://schemas.microsoft.com/office/word/2010/wordprocessingCanvas" xmlns:mc="http://schemas.openxmlformats.org/markup-compatibility/2006" xmlns:o="urn:schemas-microsoft-com:office:office" xmlns:r="http://schemas.openxmlformats.org/officeDocument/2006/relationships" xmlns:m="http://schemas.openxmlformats.org/officeDocument/2006/math" xmlns:v="urn:schemas-microsoft-com:vml" xmlns:wp14="http://schemas.microsoft.com/office/word/2010/wordprocessingDrawing" xmlns:wp="http://schemas.openxmlformats.org/drawingml/2006/wordprocessingDrawing" xmlns:w10="urn:schemas-microsoft-com:office:word" xmlns:w="http://schemas.openxmlformats.org/wordprocessingml/2006/main" xmlns:w14="http://schemas.microsoft.com/office/word/2010/wordml" xmlns:wpg="http://schemas.microsoft.com/office/word/2010/wordprocessingGroup" xmlns:wpi="http://schemas.microsoft.com/office/word/2010/wordprocessingInk" xmlns:wne="http://schemas.microsoft.com/office/word/2006/wordml" xmlns:wps="http://schemas.microsoft.com/office/word/2010/wordprocessingShape" mc:Ignorable="w14 wp14">
   <w:abstractNum w:abstractNumId="0">
     <w:nsid w:val="09BE6BB5"/>
     <w:multiLevelType w:val="hybridMultilevel"/>
@@ -18429,7 +18463,7 @@
 </file>
 
 <file path=word/styles.xml><?xml version="1.0" encoding="utf-8"?>
-<w:styles xmlns:r="http://schemas.openxmlformats.org/officeDocument/2006/relationships" xmlns:w="http://schemas.openxmlformats.org/wordprocessingml/2006/main">
+<w:styles xmlns:mc="http://schemas.openxmlformats.org/markup-compatibility/2006" xmlns:r="http://schemas.openxmlformats.org/officeDocument/2006/relationships" xmlns:w="http://schemas.openxmlformats.org/wordprocessingml/2006/main" xmlns:w14="http://schemas.microsoft.com/office/word/2010/wordml" mc:Ignorable="w14">
   <w:docDefaults>
     <w:rPrDefault>
       <w:rPr>
@@ -18648,7 +18682,6 @@
     <w:uiPriority w:val="99"/>
     <w:semiHidden/>
     <w:unhideWhenUsed/>
-    <w:qFormat/>
     <w:tblPr>
       <w:tblInd w:w="0" w:type="dxa"/>
       <w:tblCellMar>
@@ -18974,6 +19007,195 @@
 </w:styles>
 </file>
 
+<file path=word/stylesWithEffects.xml><?xml version="1.0" encoding="utf-8"?>
+<w:styles xmlns:wpc="http://schemas.microsoft.com/office/word/2010/wordprocessingCanvas" xmlns:mc="http://schemas.openxmlformats.org/markup-compatibility/2006" xmlns:o="urn:schemas-microsoft-com:office:office" xmlns:r="http://schemas.openxmlformats.org/officeDocument/2006/relationships" xmlns:m="http://schemas.openxmlformats.org/officeDocument/2006/math" xmlns:v="urn:schemas-microsoft-com:vml" xmlns:wp14="http://schemas.microsoft.com/office/word/2010/wordprocessingDrawing" xmlns:wp="http://schemas.openxmlformats.org/drawingml/2006/wordprocessingDrawing" xmlns:w10="urn:schemas-microsoft-com:office:word" xmlns:w="http://schemas.openxmlformats.org/wordprocessingml/2006/main" xmlns:w14="http://schemas.microsoft.com/office/word/2010/wordml" xmlns:wpg="http://schemas.microsoft.com/office/word/2010/wordprocessingGroup" xmlns:wpi="http://schemas.microsoft.com/office/word/2010/wordprocessingInk" xmlns:wne="http://schemas.microsoft.com/office/word/2006/wordml" xmlns:wps="http://schemas.microsoft.com/office/word/2010/wordprocessingShape" mc:Ignorable="w14 wp14">
+  <w:docDefaults>
+    <w:rPrDefault>
+      <w:rPr>
+        <w:rFonts w:asciiTheme="minorHAnsi" w:eastAsiaTheme="minorEastAsia" w:hAnsiTheme="minorHAnsi" w:cstheme="minorBidi"/>
+        <w:sz w:val="22"/>
+        <w:lang w:val="en-IN" w:eastAsia="en-IN" w:bidi="hi-IN"/>
+      </w:rPr>
+    </w:rPrDefault>
+    <w:pPrDefault>
+      <w:pPr>
+        <w:spacing w:after="200" w:line="276" w:lineRule="auto"/>
+      </w:pPr>
+    </w:pPrDefault>
+  </w:docDefaults>
+  <w:latentStyles w:defLockedState="0" w:defUIPriority="99" w:defSemiHidden="1" w:defUnhideWhenUsed="1" w:defQFormat="0" w:count="267">
+    <w:lsdException w:name="Normal" w:semiHidden="0" w:uiPriority="0" w:unhideWhenUsed="0" w:qFormat="1"/>
+    <w:lsdException w:name="heading 1" w:semiHidden="0" w:uiPriority="9" w:unhideWhenUsed="0" w:qFormat="1"/>
+    <w:lsdException w:name="heading 2" w:uiPriority="9" w:qFormat="1"/>
+    <w:lsdException w:name="heading 3" w:uiPriority="9" w:qFormat="1"/>
+    <w:lsdException w:name="heading 4" w:uiPriority="9" w:qFormat="1"/>
+    <w:lsdException w:name="heading 5" w:uiPriority="9" w:qFormat="1"/>
+    <w:lsdException w:name="heading 6" w:uiPriority="9" w:qFormat="1"/>
+    <w:lsdException w:name="heading 7" w:uiPriority="9" w:qFormat="1"/>
+    <w:lsdException w:name="heading 8" w:uiPriority="9" w:qFormat="1"/>
+    <w:lsdException w:name="heading 9" w:uiPriority="9" w:qFormat="1"/>
+    <w:lsdException w:name="toc 1" w:uiPriority="39"/>
+    <w:lsdException w:name="toc 2" w:uiPriority="39"/>
+    <w:lsdException w:name="toc 3" w:uiPriority="39"/>
+    <w:lsdException w:name="toc 4" w:uiPriority="39"/>
+    <w:lsdException w:name="toc 5" w:uiPriority="39"/>
+    <w:lsdException w:name="toc 6" w:uiPriority="39"/>
+    <w:lsdException w:name="toc 7" w:uiPriority="39"/>
+    <w:lsdException w:name="toc 8" w:uiPriority="39"/>
+    <w:lsdException w:name="toc 9" w:uiPriority="39"/>
+    <w:lsdException w:name="caption" w:uiPriority="35" w:qFormat="1"/>
+    <w:lsdException w:name="Title" w:semiHidden="0" w:uiPriority="10" w:unhideWhenUsed="0" w:qFormat="1"/>
+    <w:lsdException w:name="Default Paragraph Font" w:uiPriority="1"/>
+    <w:lsdException w:name="Subtitle" w:semiHidden="0" w:uiPriority="11" w:unhideWhenUsed="0" w:qFormat="1"/>
+    <w:lsdException w:name="Strong" w:semiHidden="0" w:uiPriority="22" w:unhideWhenUsed="0" w:qFormat="1"/>
+    <w:lsdException w:name="Emphasis" w:semiHidden="0" w:uiPriority="20" w:unhideWhenUsed="0" w:qFormat="1"/>
+    <w:lsdException w:name="Table Grid" w:semiHidden="0" w:uiPriority="59" w:unhideWhenUsed="0"/>
+    <w:lsdException w:name="Placeholder Text" w:unhideWhenUsed="0"/>
+    <w:lsdException w:name="No Spacing" w:semiHidden="0" w:uiPriority="1" w:unhideWhenUsed="0" w:qFormat="1"/>
+    <w:lsdException w:name="Light Shading" w:semiHidden="0" w:uiPriority="60" w:unhideWhenUsed="0"/>
+    <w:lsdException w:name="Light List" w:semiHidden="0" w:uiPriority="61" w:unhideWhenUsed="0"/>
+    <w:lsdException w:name="Light Grid" w:semiHidden="0" w:uiPriority="62" w:unhideWhenUsed="0"/>
+    <w:lsdException w:name="Medium Shading 1" w:semiHidden="0" w:uiPriority="63" w:unhideWhenUsed="0"/>
+    <w:lsdException w:name="Medium Shading 2" w:semiHidden="0" w:uiPriority="64" w:unhideWhenUsed="0"/>
+    <w:lsdException w:name="Medium List 1" w:semiHidden="0" w:uiPriority="65" w:unhideWhenUsed="0"/>
+    <w:lsdException w:name="Medium List 2" w:semiHidden="0" w:uiPriority="66" w:unhideWhenUsed="0"/>
+    <w:lsdException w:name="Medium Grid 1" w:semiHidden="0" w:uiPriority="67" w:unhideWhenUsed="0"/>
+    <w:lsdException w:name="Medium Grid 2" w:semiHidden="0" w:uiPriority="68" w:unhideWhenUsed="0"/>
+    <w:lsdException w:name="Medium Grid 3" w:semiHidden="0" w:uiPriority="69" w:unhideWhenUsed="0"/>
+    <w:lsdException w:name="Dark List" w:semiHidden="0" w:uiPriority="70" w:unhideWhenUsed="0"/>
+    <w:lsdException w:name="Colorful Shading" w:semiHidden="0" w:uiPriority="71" w:unhideWhenUsed="0"/>
+    <w:lsdException w:name="Colorful List" w:semiHidden="0" w:uiPriority="72" w:unhideWhenUsed="0"/>
+    <w:lsdException w:name="Colorful Grid" w:semiHidden="0" w:uiPriority="73" w:unhideWhenUsed="0"/>
+    <w:lsdException w:name="Light Shading Accent 1" w:semiHidden="0" w:uiPriority="60" w:unhideWhenUsed="0"/>
+    <w:lsdException w:name="Light List Accent 1" w:semiHidden="0" w:uiPriority="61" w:unhideWhenUsed="0"/>
+    <w:lsdException w:name="Light Grid Accent 1" w:semiHidden="0" w:uiPriority="62" w:unhideWhenUsed="0"/>
+    <w:lsdException w:name="Medium Shading 1 Accent 1" w:semiHidden="0" w:uiPriority="63" w:unhideWhenUsed="0"/>
+    <w:lsdException w:name="Medium Shading 2 Accent 1" w:semiHidden="0" w:uiPriority="64" w:unhideWhenUsed="0"/>
+    <w:lsdException w:name="Medium List 1 Accent 1" w:semiHidden="0" w:uiPriority="65" w:unhideWhenUsed="0"/>
+    <w:lsdException w:name="Revision" w:unhideWhenUsed="0"/>
+    <w:lsdException w:name="List Paragraph" w:semiHidden="0" w:uiPriority="34" w:unhideWhenUsed="0" w:qFormat="1"/>
+    <w:lsdException w:name="Quote" w:semiHidden="0" w:uiPriority="29" w:unhideWhenUsed="0" w:qFormat="1"/>
+    <w:lsdException w:name="Intense Quote" w:semiHidden="0" w:uiPriority="30" w:unhideWhenUsed="0" w:qFormat="1"/>
+    <w:lsdException w:name="Medium List 2 Accent 1" w:semiHidden="0" w:uiPriority="66" w:unhideWhenUsed="0"/>
+    <w:lsdException w:name="Medium Grid 1 Accent 1" w:semiHidden="0" w:uiPriority="67" w:unhideWhenUsed="0"/>
+    <w:lsdException w:name="Medium Grid 2 Accent 1" w:semiHidden="0" w:uiPriority="68" w:unhideWhenUsed="0"/>
+    <w:lsdException w:name="Medium Grid 3 Accent 1" w:semiHidden="0" w:uiPriority="69" w:unhideWhenUsed="0"/>
+    <w:lsdException w:name="Dark List Accent 1" w:semiHidden="0" w:uiPriority="70" w:unhideWhenUsed="0"/>
+    <w:lsdException w:name="Colorful Shading Accent 1" w:semiHidden="0" w:uiPriority="71" w:unhideWhenUsed="0"/>
+    <w:lsdException w:name="Colorful List Accent 1" w:semiHidden="0" w:uiPriority="72" w:unhideWhenUsed="0"/>
+    <w:lsdException w:name="Colorful Grid Accent 1" w:semiHidden="0" w:uiPriority="73" w:unhideWhenUsed="0"/>
+    <w:lsdException w:name="Light Shading Accent 2" w:semiHidden="0" w:uiPriority="60" w:unhideWhenUsed="0"/>
+    <w:lsdException w:name="Light List Accent 2" w:semiHidden="0" w:uiPriority="61" w:unhideWhenUsed="0"/>
+    <w:lsdException w:name="Light Grid Accent 2" w:semiHidden="0" w:uiPriority="62" w:unhideWhenUsed="0"/>
+    <w:lsdException w:name="Medium Shading 1 Accent 2" w:semiHidden="0" w:uiPriority="63" w:unhideWhenUsed="0"/>
+    <w:lsdException w:name="Medium Shading 2 Accent 2" w:semiHidden="0" w:uiPriority="64" w:unhideWhenUsed="0"/>
+    <w:lsdException w:name="Medium List 1 Accent 2" w:semiHidden="0" w:uiPriority="65" w:unhideWhenUsed="0"/>
+    <w:lsdException w:name="Medium List 2 Accent 2" w:semiHidden="0" w:uiPriority="66" w:unhideWhenUsed="0"/>
+    <w:lsdException w:name="Medium Grid 1 Accent 2" w:semiHidden="0" w:uiPriority="67" w:unhideWhenUsed="0"/>
+    <w:lsdException w:name="Medium Grid 2 Accent 2" w:semiHidden="0" w:uiPriority="68" w:unhideWhenUsed="0"/>
+    <w:lsdException w:name="Medium Grid 3 Accent 2" w:semiHidden="0" w:uiPriority="69" w:unhideWhenUsed="0"/>
+    <w:lsdException w:name="Dark List Accent 2" w:semiHidden="0" w:uiPriority="70" w:unhideWhenUsed="0"/>
+    <w:lsdException w:name="Colorful Shading Accent 2" w:semiHidden="0" w:uiPriority="71" w:unhideWhenUsed="0"/>
+    <w:lsdException w:name="Colorful List Accent 2" w:semiHidden="0" w:uiPriority="72" w:unhideWhenUsed="0"/>
+    <w:lsdException w:name="Colorful Grid Accent 2" w:semiHidden="0" w:uiPriority="73" w:unhideWhenUsed="0"/>
+    <w:lsdException w:name="Light Shading Accent 3" w:semiHidden="0" w:uiPriority="60" w:unhideWhenUsed="0"/>
+    <w:lsdException w:name="Light List Accent 3" w:semiHidden="0" w:uiPriority="61" w:unhideWhenUsed="0"/>
+    <w:lsdException w:name="Light Grid Accent 3" w:semiHidden="0" w:uiPriority="62" w:unhideWhenUsed="0"/>
+    <w:lsdException w:name="Medium Shading 1 Accent 3" w:semiHidden="0" w:uiPriority="63" w:unhideWhenUsed="0"/>
+    <w:lsdException w:name="Medium Shading 2 Accent 3" w:semiHidden="0" w:uiPriority="64" w:unhideWhenUsed="0"/>
+    <w:lsdException w:name="Medium List 1 Accent 3" w:semiHidden="0" w:uiPriority="65" w:unhideWhenUsed="0"/>
+    <w:lsdException w:name="Medium List 2 Accent 3" w:semiHidden="0" w:uiPriority="66" w:unhideWhenUsed="0"/>
+    <w:lsdException w:name="Medium Grid 1 Accent 3" w:semiHidden="0" w:uiPriority="67" w:unhideWhenUsed="0"/>
+    <w:lsdException w:name="Medium Grid 2 Accent 3" w:semiHidden="0" w:uiPriority="68" w:unhideWhenUsed="0"/>
+    <w:lsdException w:name="Medium Grid 3 Accent 3" w:semiHidden="0" w:uiPriority="69" w:unhideWhenUsed="0"/>
+    <w:lsdException w:name="Dark List Accent 3" w:semiHidden="0" w:uiPriority="70" w:unhideWhenUsed="0"/>
+    <w:lsdException w:name="Colorful Shading Accent 3" w:semiHidden="0" w:uiPriority="71" w:unhideWhenUsed="0"/>
+    <w:lsdException w:name="Colorful List Accent 3" w:semiHidden="0" w:uiPriority="72" w:unhideWhenUsed="0"/>
+    <w:lsdException w:name="Colorful Grid Accent 3" w:semiHidden="0" w:uiPriority="73" w:unhideWhenUsed="0"/>
+    <w:lsdException w:name="Light Shading Accent 4" w:semiHidden="0" w:uiPriority="60" w:unhideWhenUsed="0"/>
+    <w:lsdException w:name="Light List Accent 4" w:semiHidden="0" w:uiPriority="61" w:unhideWhenUsed="0"/>
+    <w:lsdException w:name="Light Grid Accent 4" w:semiHidden="0" w:uiPriority="62" w:unhideWhenUsed="0"/>
+    <w:lsdException w:name="Medium Shading 1 Accent 4" w:semiHidden="0" w:uiPriority="63" w:unhideWhenUsed="0"/>
+    <w:lsdException w:name="Medium Shading 2 Accent 4" w:semiHidden="0" w:uiPriority="64" w:unhideWhenUsed="0"/>
+    <w:lsdException w:name="Medium List 1 Accent 4" w:semiHidden="0" w:uiPriority="65" w:unhideWhenUsed="0"/>
+    <w:lsdException w:name="Medium List 2 Accent 4" w:semiHidden="0" w:uiPriority="66" w:unhideWhenUsed="0"/>
+    <w:lsdException w:name="Medium Grid 1 Accent 4" w:semiHidden="0" w:uiPriority="67" w:unhideWhenUsed="0"/>
+    <w:lsdException w:name="Medium Grid 2 Accent 4" w:semiHidden="0" w:uiPriority="68" w:unhideWhenUsed="0"/>
+    <w:lsdException w:name="Medium Grid 3 Accent 4" w:semiHidden="0" w:uiPriority="69" w:unhideWhenUsed="0"/>
+    <w:lsdException w:name="Dark List Accent 4" w:semiHidden="0" w:uiPriority="70" w:unhideWhenUsed="0"/>
+    <w:lsdException w:name="Colorful Shading Accent 4" w:semiHidden="0" w:uiPriority="71" w:unhideWhenUsed="0"/>
+    <w:lsdException w:name="Colorful List Accent 4" w:semiHidden="0" w:uiPriority="72" w:unhideWhenUsed="0"/>
+    <w:lsdException w:name="Colorful Grid Accent 4" w:semiHidden="0" w:uiPriority="73" w:unhideWhenUsed="0"/>
+    <w:lsdException w:name="Light Shading Accent 5" w:semiHidden="0" w:uiPriority="60" w:unhideWhenUsed="0"/>
+    <w:lsdException w:name="Light List Accent 5" w:semiHidden="0" w:uiPriority="61" w:unhideWhenUsed="0"/>
+    <w:lsdException w:name="Light Grid Accent 5" w:semiHidden="0" w:uiPriority="62" w:unhideWhenUsed="0"/>
+    <w:lsdException w:name="Medium Shading 1 Accent 5" w:semiHidden="0" w:uiPriority="63" w:unhideWhenUsed="0"/>
+    <w:lsdException w:name="Medium Shading 2 Accent 5" w:semiHidden="0" w:uiPriority="64" w:unhideWhenUsed="0"/>
+    <w:lsdException w:name="Medium List 1 Accent 5" w:semiHidden="0" w:uiPriority="65" w:unhideWhenUsed="0"/>
+    <w:lsdException w:name="Medium List 2 Accent 5" w:semiHidden="0" w:uiPriority="66" w:unhideWhenUsed="0"/>
+    <w:lsdException w:name="Medium Grid 1 Accent 5" w:semiHidden="0" w:uiPriority="67" w:unhideWhenUsed="0"/>
+    <w:lsdException w:name="Medium Grid 2 Accent 5" w:semiHidden="0" w:uiPriority="68" w:unhideWhenUsed="0"/>
+    <w:lsdException w:name="Medium Grid 3 Accent 5" w:semiHidden="0" w:uiPriority="69" w:unhideWhenUsed="0"/>
+    <w:lsdException w:name="Dark List Accent 5" w:semiHidden="0" w:uiPriority="70" w:unhideWhenUsed="0"/>
+    <w:lsdException w:name="Colorful Shading Accent 5" w:semiHidden="0" w:uiPriority="71" w:unhideWhenUsed="0"/>
+    <w:lsdException w:name="Colorful List Accent 5" w:semiHidden="0" w:uiPriority="72" w:unhideWhenUsed="0"/>
+    <w:lsdException w:name="Colorful Grid Accent 5" w:semiHidden="0" w:uiPriority="73" w:unhideWhenUsed="0"/>
+    <w:lsdException w:name="Light Shading Accent 6" w:semiHidden="0" w:uiPriority="60" w:unhideWhenUsed="0"/>
+    <w:lsdException w:name="Light List Accent 6" w:semiHidden="0" w:uiPriority="61" w:unhideWhenUsed="0"/>
+    <w:lsdException w:name="Light Grid Accent 6" w:semiHidden="0" w:uiPriority="62" w:unhideWhenUsed="0"/>
+    <w:lsdException w:name="Medium Shading 1 Accent 6" w:semiHidden="0" w:uiPriority="63" w:unhideWhenUsed="0"/>
+    <w:lsdException w:name="Medium Shading 2 Accent 6" w:semiHidden="0" w:uiPriority="64" w:unhideWhenUsed="0"/>
+    <w:lsdException w:name="Medium List 1 Accent 6" w:semiHidden="0" w:uiPriority="65" w:unhideWhenUsed="0"/>
+    <w:lsdException w:name="Medium List 2 Accent 6" w:semiHidden="0" w:uiPriority="66" w:unhideWhenUsed="0"/>
+    <w:lsdException w:name="Medium Grid 1 Accent 6" w:semiHidden="0" w:uiPriority="67" w:unhideWhenUsed="0"/>
+    <w:lsdException w:name="Medium Grid 2 Accent 6" w:semiHidden="0" w:uiPriority="68" w:unhideWhenUsed="0"/>
+    <w:lsdException w:name="Medium Grid 3 Accent 6" w:semiHidden="0" w:uiPriority="69" w:unhideWhenUsed="0"/>
+    <w:lsdException w:name="Dark List Accent 6" w:semiHidden="0" w:uiPriority="70" w:unhideWhenUsed="0"/>
+    <w:lsdException w:name="Colorful Shading Accent 6" w:semiHidden="0" w:uiPriority="71" w:unhideWhenUsed="0"/>
+    <w:lsdException w:name="Colorful List Accent 6" w:semiHidden="0" w:uiPriority="72" w:unhideWhenUsed="0"/>
+    <w:lsdException w:name="Colorful Grid Accent 6" w:semiHidden="0" w:uiPriority="73" w:unhideWhenUsed="0"/>
+    <w:lsdException w:name="Subtle Emphasis" w:semiHidden="0" w:uiPriority="19" w:unhideWhenUsed="0" w:qFormat="1"/>
+    <w:lsdException w:name="Intense Emphasis" w:semiHidden="0" w:uiPriority="21" w:unhideWhenUsed="0" w:qFormat="1"/>
+    <w:lsdException w:name="Subtle Reference" w:semiHidden="0" w:uiPriority="31" w:unhideWhenUsed="0" w:qFormat="1"/>
+    <w:lsdException w:name="Intense Reference" w:semiHidden="0" w:uiPriority="32" w:unhideWhenUsed="0" w:qFormat="1"/>
+    <w:lsdException w:name="Book Title" w:semiHidden="0" w:uiPriority="33" w:unhideWhenUsed="0" w:qFormat="1"/>
+    <w:lsdException w:name="Bibliography" w:uiPriority="37"/>
+    <w:lsdException w:name="TOC Heading" w:uiPriority="39" w:qFormat="1"/>
+  </w:latentStyles>
+  <w:style w:type="paragraph" w:default="1" w:styleId="Normal">
+    <w:name w:val="Normal"/>
+    <w:qFormat/>
+  </w:style>
+  <w:style w:type="character" w:default="1" w:styleId="DefaultParagraphFont">
+    <w:name w:val="Default Paragraph Font"/>
+    <w:uiPriority w:val="1"/>
+    <w:semiHidden/>
+    <w:unhideWhenUsed/>
+  </w:style>
+  <w:style w:type="table" w:default="1" w:styleId="TableNormal">
+    <w:name w:val="Normal Table"/>
+    <w:uiPriority w:val="99"/>
+    <w:semiHidden/>
+    <w:unhideWhenUsed/>
+    <w:tblPr>
+      <w:tblInd w:w="0" w:type="dxa"/>
+      <w:tblCellMar>
+        <w:top w:w="0" w:type="dxa"/>
+        <w:left w:w="108" w:type="dxa"/>
+        <w:bottom w:w="0" w:type="dxa"/>
+        <w:right w:w="108" w:type="dxa"/>
+      </w:tblCellMar>
+    </w:tblPr>
+  </w:style>
+  <w:style w:type="numbering" w:default="1" w:styleId="NoList">
+    <w:name w:val="No List"/>
+    <w:uiPriority w:val="99"/>
+    <w:semiHidden/>
+    <w:unhideWhenUsed/>
+  </w:style>
+</w:styles>
+</file>
+
 <file path=word/theme/theme1.xml><?xml version="1.0" encoding="utf-8"?>
 <a:theme xmlns:a="http://schemas.openxmlformats.org/drawingml/2006/main" name="Office Theme">
   <a:themeElements>

</xml_diff>